<commit_message>
Added link to deployed tic-tac-toe.
</commit_message>
<xml_diff>
--- a/ManualTestingAndSketch.docx
+++ b/ManualTestingAndSketch.docx
@@ -1102,6 +1102,21 @@
             </a:graphic>
           </wp:inline>
         </w:drawing>
+      </w:r>
+    </w:p>
+    <w:p/>
+    <w:p>
+      <w:pPr>
+        <w:pStyle w:val="Heading1"/>
+      </w:pPr>
+      <w:r>
+        <w:lastRenderedPageBreak/>
+        <w:t>Extra credit – Deploy</w:t>
+      </w:r>
+    </w:p>
+    <w:p>
+      <w:r>
+        <w:t>https://week-six-assessment.herokuapp.com/</w:t>
       </w:r>
     </w:p>
     <w:sectPr>

</xml_diff>